<commit_message>
RaceTrack.jar added documentation extended
</commit_message>
<xml_diff>
--- a/Documentation.docx
+++ b/Documentation.docx
@@ -6,21 +6,8 @@
       <w:pPr>
         <w:pStyle w:val="berschrift1"/>
       </w:pPr>
-      <w:proofErr w:type="spellStart"/>
-      <w:r>
-        <w:t>Prog</w:t>
-      </w:r>
-      <w:proofErr w:type="spellEnd"/>
-      <w:r>
-        <w:t xml:space="preserve"> 2: </w:t>
-      </w:r>
-      <w:proofErr w:type="spellStart"/>
-      <w:r>
-        <w:t>Race</w:t>
-      </w:r>
-      <w:proofErr w:type="spellEnd"/>
-      <w:r>
-        <w:t xml:space="preserve"> Track</w:t>
+      <w:r>
+        <w:t>Prog 2: Race Track</w:t>
       </w:r>
     </w:p>
     <w:p/>
@@ -33,13 +20,8 @@
         </w:numPr>
       </w:pPr>
       <w:r>
-        <w:t xml:space="preserve">See </w:t>
-      </w:r>
-      <w:proofErr w:type="spellStart"/>
-      <w:r>
-        <w:t>code</w:t>
-      </w:r>
-      <w:proofErr w:type="spellEnd"/>
+        <w:t>See code</w:t>
+      </w:r>
     </w:p>
     <w:p>
       <w:pPr>
@@ -164,21 +146,7 @@
         <w:rPr>
           <w:lang w:val="en-US"/>
         </w:rPr>
-        <w:t xml:space="preserve">The algorithm terminates when the value function doesn’t changes a lot in the last </w:t>
-      </w:r>
-      <w:proofErr w:type="spellStart"/>
-      <w:r>
-        <w:rPr>
-          <w:lang w:val="en-US"/>
-        </w:rPr>
-        <w:t>interation</w:t>
-      </w:r>
-      <w:proofErr w:type="spellEnd"/>
-      <w:r>
-        <w:rPr>
-          <w:lang w:val="en-US"/>
-        </w:rPr>
-        <w:t>. We set a small threshold to 0.01. If the maximum change of one value in the value function is higher than this threshold, it’s going to execute the algorithm again. Now we have to differ two cases. With and without a smart initial value function.</w:t>
+        <w:t>The algorithm terminates when the value function doesn’t changes a lot in the last interation. We set a small threshold to 0.01. If the maximum change of one value in the value function is higher than this threshold, it’s going to execute the algorithm again. Now we have to differ two cases. With and without a smart initial value function.</w:t>
       </w:r>
     </w:p>
     <w:p>
@@ -214,21 +182,7 @@
         <w:rPr>
           <w:lang w:val="en-US"/>
         </w:rPr>
-        <w:t xml:space="preserve">With </w:t>
-      </w:r>
-      <w:proofErr w:type="gramStart"/>
-      <w:r>
-        <w:rPr>
-          <w:lang w:val="en-US"/>
-        </w:rPr>
-        <w:t>an</w:t>
-      </w:r>
-      <w:proofErr w:type="gramEnd"/>
-      <w:r>
-        <w:rPr>
-          <w:lang w:val="en-US"/>
-        </w:rPr>
-        <w:t xml:space="preserve"> Euclidian distance function to the nearest starting point. It needs only 14 iterations to go below the threshold. </w:t>
+        <w:t xml:space="preserve">With an Euclidian distance function to the nearest starting point. It needs only 14 iterations to go below the threshold. </w:t>
       </w:r>
     </w:p>
     <w:p>
@@ -278,6 +232,30 @@
           <w:lang w:val="en-US"/>
         </w:rPr>
       </w:pPr>
+      <w:r>
+        <w:rPr>
+          <w:lang w:val="en-US"/>
+        </w:rPr>
+        <w:t>Coming soon…</w:t>
+      </w:r>
+    </w:p>
+    <w:p>
+      <w:pPr>
+        <w:pStyle w:val="Listenabsatz"/>
+        <w:numPr>
+          <w:ilvl w:val="0"/>
+          <w:numId w:val="1"/>
+        </w:numPr>
+        <w:rPr>
+          <w:lang w:val="en-US"/>
+        </w:rPr>
+      </w:pPr>
+      <w:r>
+        <w:rPr>
+          <w:lang w:val="en-US"/>
+        </w:rPr>
+        <w:t>Use the eclipse project or execute RaceTrack.jar in your command line with the command java –jar RaceTrack.jar</w:t>
+      </w:r>
       <w:bookmarkStart w:id="0" w:name="_GoBack"/>
       <w:bookmarkEnd w:id="0"/>
     </w:p>

</xml_diff>

<commit_message>
Document & initial values
</commit_message>
<xml_diff>
--- a/Documentation.docx
+++ b/Documentation.docx
@@ -4,7 +4,7 @@
   <w:body>
     <w:p>
       <w:pPr>
-        <w:pStyle w:val="berschrift1"/>
+        <w:pStyle w:val="Ttulo1"/>
       </w:pPr>
       <w:r>
         <w:t>Prog 2: Race Track</w:t>
@@ -13,7 +13,7 @@
     <w:p/>
     <w:p>
       <w:pPr>
-        <w:pStyle w:val="Listenabsatz"/>
+        <w:pStyle w:val="Prrafodelista"/>
         <w:numPr>
           <w:ilvl w:val="0"/>
           <w:numId w:val="1"/>
@@ -25,7 +25,7 @@
     </w:p>
     <w:p>
       <w:pPr>
-        <w:pStyle w:val="Listenabsatz"/>
+        <w:pStyle w:val="Prrafodelista"/>
         <w:numPr>
           <w:ilvl w:val="0"/>
           <w:numId w:val="1"/>
@@ -133,7 +133,7 @@
     </w:p>
     <w:p>
       <w:pPr>
-        <w:pStyle w:val="Listenabsatz"/>
+        <w:pStyle w:val="Prrafodelista"/>
         <w:numPr>
           <w:ilvl w:val="0"/>
           <w:numId w:val="1"/>
@@ -146,12 +146,26 @@
         <w:rPr>
           <w:lang w:val="en-US"/>
         </w:rPr>
-        <w:t>The algorithm terminates when the value function doesn’t changes a lot in the last interation. We set a small threshold to 0.01. If the maximum change of one value in the value function is higher than this threshold, it’s going to execute the algorithm again. Now we have to differ two cases. With and without a smart initial value function.</w:t>
-      </w:r>
-    </w:p>
-    <w:p>
-      <w:pPr>
-        <w:pStyle w:val="Listenabsatz"/>
+        <w:t xml:space="preserve">The algorithm terminates when the value function doesn’t changes a lot in the last </w:t>
+      </w:r>
+      <w:proofErr w:type="spellStart"/>
+      <w:r>
+        <w:rPr>
+          <w:lang w:val="en-US"/>
+        </w:rPr>
+        <w:t>interation</w:t>
+      </w:r>
+      <w:proofErr w:type="spellEnd"/>
+      <w:r>
+        <w:rPr>
+          <w:lang w:val="en-US"/>
+        </w:rPr>
+        <w:t>. We set a small threshold to 0.01. If the maximum change of one value in the value function is higher than this threshold, it’s going to execute the algorithm again. Now we have to differ two cases. With and without a smart initial value function.</w:t>
+      </w:r>
+    </w:p>
+    <w:p>
+      <w:pPr>
+        <w:pStyle w:val="Prrafodelista"/>
         <w:numPr>
           <w:ilvl w:val="1"/>
           <w:numId w:val="1"/>
@@ -169,7 +183,7 @@
     </w:p>
     <w:p>
       <w:pPr>
-        <w:pStyle w:val="Listenabsatz"/>
+        <w:pStyle w:val="Prrafodelista"/>
         <w:numPr>
           <w:ilvl w:val="1"/>
           <w:numId w:val="1"/>
@@ -182,12 +196,26 @@
         <w:rPr>
           <w:lang w:val="en-US"/>
         </w:rPr>
-        <w:t xml:space="preserve">With an Euclidian distance function to the nearest starting point. It needs only 14 iterations to go below the threshold. </w:t>
-      </w:r>
-    </w:p>
-    <w:p>
-      <w:pPr>
-        <w:pStyle w:val="Listenabsatz"/>
+        <w:t xml:space="preserve">With </w:t>
+      </w:r>
+      <w:proofErr w:type="gramStart"/>
+      <w:r>
+        <w:rPr>
+          <w:lang w:val="en-US"/>
+        </w:rPr>
+        <w:t>an</w:t>
+      </w:r>
+      <w:proofErr w:type="gramEnd"/>
+      <w:r>
+        <w:rPr>
+          <w:lang w:val="en-US"/>
+        </w:rPr>
+        <w:t xml:space="preserve"> Euclidian distance function to the nearest starting point. It needs only 14 iterations to go below the threshold. </w:t>
+      </w:r>
+    </w:p>
+    <w:p>
+      <w:pPr>
+        <w:pStyle w:val="Prrafodelista"/>
         <w:numPr>
           <w:ilvl w:val="0"/>
           <w:numId w:val="1"/>
@@ -200,12 +228,12 @@
         <w:rPr>
           <w:lang w:val="en-US"/>
         </w:rPr>
-        <w:t>Coming soon…</w:t>
-      </w:r>
-    </w:p>
-    <w:p>
-      <w:pPr>
-        <w:pStyle w:val="Listenabsatz"/>
+        <w:t>See code</w:t>
+      </w:r>
+    </w:p>
+    <w:p>
+      <w:pPr>
+        <w:pStyle w:val="Prrafodelista"/>
         <w:numPr>
           <w:ilvl w:val="0"/>
           <w:numId w:val="1"/>
@@ -218,12 +246,12 @@
         <w:rPr>
           <w:lang w:val="en-US"/>
         </w:rPr>
-        <w:t>Coming soon…</w:t>
-      </w:r>
-    </w:p>
-    <w:p>
-      <w:pPr>
-        <w:pStyle w:val="Listenabsatz"/>
+        <w:t>Algorithm finishes when you reach either a state outside of the boundaries or the final line</w:t>
+      </w:r>
+    </w:p>
+    <w:p>
+      <w:pPr>
+        <w:pStyle w:val="Prrafodelista"/>
         <w:numPr>
           <w:ilvl w:val="0"/>
           <w:numId w:val="1"/>
@@ -236,12 +264,42 @@
         <w:rPr>
           <w:lang w:val="en-US"/>
         </w:rPr>
-        <w:t>Coming soon…</w:t>
-      </w:r>
-    </w:p>
-    <w:p>
-      <w:pPr>
-        <w:pStyle w:val="Listenabsatz"/>
+        <w:t xml:space="preserve">The Results for </w:t>
+      </w:r>
+      <w:proofErr w:type="spellStart"/>
+      <w:r>
+        <w:rPr>
+          <w:lang w:val="en-US"/>
+        </w:rPr>
+        <w:t>Sarsa</w:t>
+      </w:r>
+      <w:proofErr w:type="spellEnd"/>
+      <w:r>
+        <w:rPr>
+          <w:lang w:val="en-US"/>
+        </w:rPr>
+        <w:t xml:space="preserve"> are much worse than Dynamic programing. </w:t>
+      </w:r>
+      <w:proofErr w:type="spellStart"/>
+      <w:r>
+        <w:rPr>
+          <w:lang w:val="en-US"/>
+        </w:rPr>
+        <w:t>Sarsa</w:t>
+      </w:r>
+      <w:proofErr w:type="spellEnd"/>
+      <w:r>
+        <w:rPr>
+          <w:lang w:val="en-US"/>
+        </w:rPr>
+        <w:t xml:space="preserve"> doesn’t seem to find a good policy.</w:t>
+      </w:r>
+      <w:bookmarkStart w:id="0" w:name="_GoBack"/>
+      <w:bookmarkEnd w:id="0"/>
+    </w:p>
+    <w:p>
+      <w:pPr>
+        <w:pStyle w:val="Prrafodelista"/>
         <w:numPr>
           <w:ilvl w:val="0"/>
           <w:numId w:val="1"/>
@@ -256,8 +314,6 @@
         </w:rPr>
         <w:t>Use the eclipse project or execute RaceTrack.jar in your command line with the command java –jar RaceTrack.jar</w:t>
       </w:r>
-      <w:bookmarkStart w:id="0" w:name="_GoBack"/>
-      <w:bookmarkEnd w:id="0"/>
     </w:p>
     <w:sectPr>
       <w:pgSz w:w="11906" w:h="16838"/>
@@ -756,15 +812,15 @@
     <w:lsdException w:name="List Table 6 Colorful Accent 6" w:uiPriority="51"/>
     <w:lsdException w:name="List Table 7 Colorful Accent 6" w:uiPriority="52"/>
   </w:latentStyles>
-  <w:style w:type="paragraph" w:default="1" w:styleId="Standard">
+  <w:style w:type="paragraph" w:default="1" w:styleId="Normal">
     <w:name w:val="Normal"/>
     <w:qFormat/>
   </w:style>
-  <w:style w:type="paragraph" w:styleId="berschrift1">
+  <w:style w:type="paragraph" w:styleId="Ttulo1">
     <w:name w:val="heading 1"/>
-    <w:basedOn w:val="Standard"/>
-    <w:next w:val="Standard"/>
-    <w:link w:val="berschrift1Zchn"/>
+    <w:basedOn w:val="Normal"/>
+    <w:next w:val="Normal"/>
+    <w:link w:val="Ttulo1Car"/>
     <w:uiPriority w:val="9"/>
     <w:qFormat/>
     <w:rsid w:val="000B24A7"/>
@@ -781,13 +837,13 @@
       <w:szCs w:val="32"/>
     </w:rPr>
   </w:style>
-  <w:style w:type="character" w:default="1" w:styleId="Absatz-Standardschriftart">
+  <w:style w:type="character" w:default="1" w:styleId="Fuentedeprrafopredeter">
     <w:name w:val="Default Paragraph Font"/>
     <w:uiPriority w:val="1"/>
     <w:semiHidden/>
     <w:unhideWhenUsed/>
   </w:style>
-  <w:style w:type="table" w:default="1" w:styleId="NormaleTabelle">
+  <w:style w:type="table" w:default="1" w:styleId="Tablanormal">
     <w:name w:val="Normal Table"/>
     <w:uiPriority w:val="99"/>
     <w:semiHidden/>
@@ -802,16 +858,16 @@
       </w:tblCellMar>
     </w:tblPr>
   </w:style>
-  <w:style w:type="numbering" w:default="1" w:styleId="KeineListe">
+  <w:style w:type="numbering" w:default="1" w:styleId="Sinlista">
     <w:name w:val="No List"/>
     <w:uiPriority w:val="99"/>
     <w:semiHidden/>
     <w:unhideWhenUsed/>
   </w:style>
-  <w:style w:type="character" w:customStyle="1" w:styleId="berschrift1Zchn">
-    <w:name w:val="Überschrift 1 Zchn"/>
-    <w:basedOn w:val="Absatz-Standardschriftart"/>
-    <w:link w:val="berschrift1"/>
+  <w:style w:type="character" w:customStyle="1" w:styleId="Ttulo1Car">
+    <w:name w:val="Título 1 Car"/>
+    <w:basedOn w:val="Fuentedeprrafopredeter"/>
+    <w:link w:val="Ttulo1"/>
     <w:uiPriority w:val="9"/>
     <w:rsid w:val="000B24A7"/>
     <w:rPr>
@@ -821,9 +877,9 @@
       <w:szCs w:val="32"/>
     </w:rPr>
   </w:style>
-  <w:style w:type="paragraph" w:styleId="Listenabsatz">
+  <w:style w:type="paragraph" w:styleId="Prrafodelista">
     <w:name w:val="List Paragraph"/>
-    <w:basedOn w:val="Standard"/>
+    <w:basedOn w:val="Normal"/>
     <w:uiPriority w:val="34"/>
     <w:qFormat/>
     <w:rsid w:val="000B24A7"/>

</xml_diff>